<commit_message>
Updated journal and saved as pdf.
</commit_message>
<xml_diff>
--- a/josef-journal.docx
+++ b/josef-journal.docx
@@ -1321,6 +1321,49 @@
           <w:szCs w:val="20"/>
         </w:rPr>
         <w:t xml:space="preserve"> Shell over the default one?</w:t>
+      </w:r>
+    </w:p>
+    <w:p>
+      <w:pPr>
+        <w:numPr>
+          <w:ilvl w:val="1"/>
+          <w:numId w:val="26"/>
+        </w:numPr>
+        <w:rPr>
+          <w:rFonts w:ascii="Roboto" w:eastAsia="Roboto" w:hAnsi="Roboto" w:cs="Roboto"/>
+          <w:color w:val="FF0000"/>
+          <w:sz w:val="20"/>
+          <w:szCs w:val="20"/>
+        </w:rPr>
+      </w:pPr>
+      <w:r>
+        <w:rPr>
+          <w:rFonts w:ascii="Roboto" w:eastAsia="Roboto" w:hAnsi="Roboto" w:cs="Roboto"/>
+          <w:color w:val="FF0000"/>
+          <w:sz w:val="20"/>
+          <w:szCs w:val="20"/>
+        </w:rPr>
+        <w:t xml:space="preserve">The </w:t>
+      </w:r>
+      <w:proofErr w:type="spellStart"/>
+      <w:r>
+        <w:rPr>
+          <w:rFonts w:ascii="Roboto" w:eastAsia="Roboto" w:hAnsi="Roboto" w:cs="Roboto"/>
+          <w:color w:val="FF0000"/>
+          <w:sz w:val="20"/>
+          <w:szCs w:val="20"/>
+        </w:rPr>
+        <w:t>IPython</w:t>
+      </w:r>
+      <w:proofErr w:type="spellEnd"/>
+      <w:r>
+        <w:rPr>
+          <w:rFonts w:ascii="Roboto" w:eastAsia="Roboto" w:hAnsi="Roboto" w:cs="Roboto"/>
+          <w:color w:val="FF0000"/>
+          <w:sz w:val="20"/>
+          <w:szCs w:val="20"/>
+        </w:rPr>
+        <w:t xml:space="preserve"> Shell offers significant advantages over Python's default shell with syntax highlighting that makes code more visually clear and readable, plus automatic indentation that makes writing nested code much easier. It's also more efficient for testing small pieces of code since commands execute immediately and responses print straight away, making it much more practical than creating separate script files for quick tests.</w:t>
       </w:r>
     </w:p>
     <w:p>
@@ -1528,6 +1571,14 @@
                 <w:szCs w:val="20"/>
               </w:rPr>
             </w:pPr>
+            <w:r>
+              <w:rPr>
+                <w:rFonts w:ascii="Roboto" w:eastAsia="Roboto" w:hAnsi="Roboto" w:cs="Roboto"/>
+                <w:sz w:val="20"/>
+                <w:szCs w:val="20"/>
+              </w:rPr>
+              <w:t>Bool</w:t>
+            </w:r>
           </w:p>
         </w:tc>
         <w:tc>
@@ -1551,6 +1602,14 @@
                 <w:szCs w:val="20"/>
               </w:rPr>
             </w:pPr>
+            <w:r>
+              <w:rPr>
+                <w:rFonts w:ascii="Roboto" w:eastAsia="Roboto" w:hAnsi="Roboto" w:cs="Roboto"/>
+                <w:sz w:val="20"/>
+                <w:szCs w:val="20"/>
+              </w:rPr>
+              <w:t>True or false value</w:t>
+            </w:r>
           </w:p>
         </w:tc>
         <w:tc>
@@ -1574,6 +1633,14 @@
                 <w:szCs w:val="20"/>
               </w:rPr>
             </w:pPr>
+            <w:r>
+              <w:rPr>
+                <w:rFonts w:ascii="Roboto" w:eastAsia="Roboto" w:hAnsi="Roboto" w:cs="Roboto"/>
+                <w:sz w:val="20"/>
+                <w:szCs w:val="20"/>
+              </w:rPr>
+              <w:t>Yes</w:t>
+            </w:r>
           </w:p>
         </w:tc>
       </w:tr>
@@ -1599,6 +1666,14 @@
                 <w:szCs w:val="20"/>
               </w:rPr>
             </w:pPr>
+            <w:r>
+              <w:rPr>
+                <w:rFonts w:ascii="Roboto" w:eastAsia="Roboto" w:hAnsi="Roboto" w:cs="Roboto"/>
+                <w:sz w:val="20"/>
+                <w:szCs w:val="20"/>
+              </w:rPr>
+              <w:t>Int</w:t>
+            </w:r>
           </w:p>
         </w:tc>
         <w:tc>
@@ -1622,6 +1697,14 @@
                 <w:szCs w:val="20"/>
               </w:rPr>
             </w:pPr>
+            <w:r>
+              <w:rPr>
+                <w:rFonts w:ascii="Roboto" w:eastAsia="Roboto" w:hAnsi="Roboto" w:cs="Roboto"/>
+                <w:sz w:val="20"/>
+                <w:szCs w:val="20"/>
+              </w:rPr>
+              <w:t>Integer number value</w:t>
+            </w:r>
           </w:p>
         </w:tc>
         <w:tc>
@@ -1645,6 +1728,14 @@
                 <w:szCs w:val="20"/>
               </w:rPr>
             </w:pPr>
+            <w:r>
+              <w:rPr>
+                <w:rFonts w:ascii="Roboto" w:eastAsia="Roboto" w:hAnsi="Roboto" w:cs="Roboto"/>
+                <w:sz w:val="20"/>
+                <w:szCs w:val="20"/>
+              </w:rPr>
+              <w:t>Yes</w:t>
+            </w:r>
           </w:p>
         </w:tc>
       </w:tr>
@@ -1670,6 +1761,14 @@
                 <w:szCs w:val="20"/>
               </w:rPr>
             </w:pPr>
+            <w:r>
+              <w:rPr>
+                <w:rFonts w:ascii="Roboto" w:eastAsia="Roboto" w:hAnsi="Roboto" w:cs="Roboto"/>
+                <w:sz w:val="20"/>
+                <w:szCs w:val="20"/>
+              </w:rPr>
+              <w:t>Tuples</w:t>
+            </w:r>
           </w:p>
         </w:tc>
         <w:tc>
@@ -1693,6 +1792,14 @@
                 <w:szCs w:val="20"/>
               </w:rPr>
             </w:pPr>
+            <w:r>
+              <w:rPr>
+                <w:rFonts w:ascii="Roboto" w:eastAsia="Roboto" w:hAnsi="Roboto" w:cs="Roboto"/>
+                <w:sz w:val="20"/>
+                <w:szCs w:val="20"/>
+              </w:rPr>
+              <w:t>Linear arrays storing any values</w:t>
+            </w:r>
           </w:p>
         </w:tc>
         <w:tc>
@@ -1716,6 +1823,14 @@
                 <w:szCs w:val="20"/>
               </w:rPr>
             </w:pPr>
+            <w:r>
+              <w:rPr>
+                <w:rFonts w:ascii="Roboto" w:eastAsia="Roboto" w:hAnsi="Roboto" w:cs="Roboto"/>
+                <w:sz w:val="20"/>
+                <w:szCs w:val="20"/>
+              </w:rPr>
+              <w:t>No</w:t>
+            </w:r>
           </w:p>
         </w:tc>
       </w:tr>
@@ -1741,6 +1856,14 @@
                 <w:szCs w:val="20"/>
               </w:rPr>
             </w:pPr>
+            <w:r>
+              <w:rPr>
+                <w:rFonts w:ascii="Roboto" w:eastAsia="Roboto" w:hAnsi="Roboto" w:cs="Roboto"/>
+                <w:sz w:val="20"/>
+                <w:szCs w:val="20"/>
+              </w:rPr>
+              <w:t>Dictionaries</w:t>
+            </w:r>
           </w:p>
         </w:tc>
         <w:tc>
@@ -1764,6 +1887,14 @@
                 <w:szCs w:val="20"/>
               </w:rPr>
             </w:pPr>
+            <w:r>
+              <w:rPr>
+                <w:rFonts w:ascii="Roboto" w:eastAsia="Roboto" w:hAnsi="Roboto" w:cs="Roboto"/>
+                <w:sz w:val="20"/>
+                <w:szCs w:val="20"/>
+              </w:rPr>
+              <w:t>List of key value pairs (like JSON)</w:t>
+            </w:r>
           </w:p>
         </w:tc>
         <w:tc>
@@ -1787,6 +1918,14 @@
                 <w:szCs w:val="20"/>
               </w:rPr>
             </w:pPr>
+            <w:r>
+              <w:rPr>
+                <w:rFonts w:ascii="Roboto" w:eastAsia="Roboto" w:hAnsi="Roboto" w:cs="Roboto"/>
+                <w:sz w:val="20"/>
+                <w:szCs w:val="20"/>
+              </w:rPr>
+              <w:t>No</w:t>
+            </w:r>
           </w:p>
         </w:tc>
       </w:tr>
@@ -1833,32 +1972,158 @@
     <w:p>
       <w:pPr>
         <w:numPr>
+          <w:ilvl w:val="1"/>
+          <w:numId w:val="26"/>
+        </w:numPr>
+        <w:rPr>
+          <w:rFonts w:ascii="Roboto" w:eastAsia="Roboto" w:hAnsi="Roboto" w:cs="Roboto"/>
+          <w:color w:val="FF0000"/>
+          <w:sz w:val="20"/>
+          <w:szCs w:val="20"/>
+        </w:rPr>
+      </w:pPr>
+      <w:r>
+        <w:rPr>
+          <w:rFonts w:ascii="Roboto" w:eastAsia="Roboto" w:hAnsi="Roboto" w:cs="Roboto"/>
+          <w:color w:val="FF0000"/>
+          <w:sz w:val="20"/>
+          <w:szCs w:val="20"/>
+        </w:rPr>
+        <w:t>The key difference is that lists are mutable while tuples are immutable - meaning you can modify, add, or remove elements in a list after creation, but a tuple's contents cannot be changed once created. Lists are defined using square brackets [] and tuples use parentheses (), with lists being better for modifiable collections and tuples being more efficient for fixed data since Python knows their size won't change.</w:t>
+      </w:r>
+    </w:p>
+    <w:p>
+      <w:pPr>
+        <w:numPr>
           <w:ilvl w:val="0"/>
           <w:numId w:val="26"/>
         </w:numPr>
-      </w:pPr>
-      <w:r>
-        <w:rPr>
-          <w:rFonts w:ascii="Roboto" w:eastAsia="Roboto" w:hAnsi="Roboto" w:cs="Roboto"/>
-          <w:sz w:val="20"/>
-          <w:szCs w:val="20"/>
-        </w:rPr>
-        <w:t>In the task for this Exercise, you decided what you thought was the most suitable data structure for storing all the information for a recipe. Now, imagine you’re creating a language-learning app that helps users memorize vocabulary through flashcards. Users can input vocabulary words, definitions, and their category (noun, verb, etc.) into the flashcards. They can then quiz themselves by flipping through the flashcards. Think about the necessary data types and what would be the most suitable data structure for this language-learning app. Between tuples, lists, and dictionaries, which would you choose? Think about their respective advantages and limitations, and where flexibility might be useful if you were to continue developing the language-learning app beyond vocabulary memorization.</w:t>
-      </w:r>
-      <w:r>
-        <w:t xml:space="preserve"> </w:t>
-      </w:r>
-    </w:p>
-    <w:p>
-      <w:pPr>
-        <w:pStyle w:val="Heading3"/>
         <w:rPr>
           <w:rFonts w:ascii="Oswald" w:eastAsia="Oswald" w:hAnsi="Oswald" w:cs="Oswald"/>
           <w:color w:val="000000"/>
         </w:rPr>
       </w:pPr>
-      <w:bookmarkStart w:id="12" w:name="_99cflywmt89" w:colFirst="0" w:colLast="0"/>
-      <w:bookmarkEnd w:id="12"/>
+      <w:r>
+        <w:rPr>
+          <w:rFonts w:ascii="Roboto" w:eastAsia="Roboto" w:hAnsi="Roboto" w:cs="Roboto"/>
+          <w:sz w:val="20"/>
+          <w:szCs w:val="20"/>
+        </w:rPr>
+        <w:t xml:space="preserve">In the task for this Exercise, you decided what you thought was the most suitable data structure for storing all the information for a recipe. Now, imagine you’re creating a language-learning app that helps users memorize vocabulary through flashcards. Users can input vocabulary words, definitions, and their category (noun, verb, etc.) into the flashcards. They can then quiz themselves by flipping through the flashcards. Think about the necessary data types and what would be the most suitable data structure for this language-learning app. Between tuples, lists, and dictionaries, which would you choose? </w:t>
+      </w:r>
+    </w:p>
+    <w:p>
+      <w:pPr>
+        <w:numPr>
+          <w:ilvl w:val="1"/>
+          <w:numId w:val="26"/>
+        </w:numPr>
+        <w:rPr>
+          <w:rFonts w:ascii="Oswald" w:eastAsia="Oswald" w:hAnsi="Oswald" w:cs="Oswald"/>
+          <w:color w:val="FF0000"/>
+        </w:rPr>
+      </w:pPr>
+      <w:r>
+        <w:rPr>
+          <w:rFonts w:ascii="Roboto" w:eastAsia="Roboto" w:hAnsi="Roboto" w:cs="Roboto"/>
+          <w:color w:val="FF0000"/>
+          <w:sz w:val="20"/>
+          <w:szCs w:val="20"/>
+        </w:rPr>
+        <w:t xml:space="preserve">Dictionaries would be best for the individual </w:t>
+      </w:r>
+      <w:r>
+        <w:rPr>
+          <w:rFonts w:ascii="Roboto" w:eastAsia="Roboto" w:hAnsi="Roboto" w:cs="Roboto"/>
+          <w:color w:val="FF0000"/>
+          <w:sz w:val="20"/>
+          <w:szCs w:val="20"/>
+        </w:rPr>
+        <w:t xml:space="preserve">“cards” as each vocab word requires several key value pairs. The “deck” of flashcards would be a list of the dictionaries. Like this: </w:t>
+      </w:r>
+      <w:r>
+        <w:rPr>
+          <w:rFonts w:ascii="Roboto" w:eastAsia="Roboto" w:hAnsi="Roboto" w:cs="Roboto"/>
+          <w:color w:val="FF0000"/>
+          <w:sz w:val="20"/>
+          <w:szCs w:val="20"/>
+        </w:rPr>
+        <w:br/>
+      </w:r>
+      <w:r>
+        <w:rPr>
+          <w:color w:val="FF0000"/>
+        </w:rPr>
+        <w:t xml:space="preserve">flashcard_1 = </w:t>
+      </w:r>
+      <w:proofErr w:type="gramStart"/>
+      <w:r>
+        <w:rPr>
+          <w:color w:val="FF0000"/>
+        </w:rPr>
+        <w:t>{ "</w:t>
+      </w:r>
+      <w:proofErr w:type="gramEnd"/>
+      <w:r>
+        <w:rPr>
+          <w:color w:val="FF0000"/>
+        </w:rPr>
+        <w:t>word": "</w:t>
+      </w:r>
+      <w:proofErr w:type="spellStart"/>
+      <w:r>
+        <w:rPr>
+          <w:color w:val="FF0000"/>
+        </w:rPr>
+        <w:t>correr</w:t>
+      </w:r>
+      <w:proofErr w:type="spellEnd"/>
+      <w:r>
+        <w:rPr>
+          <w:color w:val="FF0000"/>
+        </w:rPr>
+        <w:t>", "definition": "to run", "category": "verb" } flashcard_2 = { "word": "comer", "definition": "to eat", "category": "verb" }</w:t>
+      </w:r>
+      <w:r>
+        <w:rPr>
+          <w:color w:val="FF0000"/>
+        </w:rPr>
+        <w:t xml:space="preserve"> </w:t>
+      </w:r>
+      <w:proofErr w:type="spellStart"/>
+      <w:r>
+        <w:rPr>
+          <w:color w:val="FF0000"/>
+        </w:rPr>
+        <w:t>flashcard_deck</w:t>
+      </w:r>
+      <w:proofErr w:type="spellEnd"/>
+      <w:r>
+        <w:rPr>
+          <w:color w:val="FF0000"/>
+        </w:rPr>
+        <w:t xml:space="preserve"> = [flashcard_1, flashcard_2]</w:t>
+      </w:r>
+      <w:r>
+        <w:rPr>
+          <w:rStyle w:val="token"/>
+          <w:color w:val="FF0000"/>
+        </w:rPr>
+        <w:br/>
+      </w:r>
+    </w:p>
+    <w:p>
+      <w:pPr>
+        <w:ind w:left="720"/>
+      </w:pPr>
+    </w:p>
+    <w:p>
+      <w:pPr>
+        <w:rPr>
+          <w:rFonts w:ascii="Oswald" w:eastAsia="Oswald" w:hAnsi="Oswald" w:cs="Oswald"/>
+          <w:color w:val="000000"/>
+        </w:rPr>
+      </w:pPr>
       <w:r>
         <w:rPr>
           <w:rFonts w:ascii="Oswald" w:eastAsia="Oswald" w:hAnsi="Oswald" w:cs="Oswald"/>
@@ -1877,8 +2142,8 @@
           <w:color w:val="434343"/>
         </w:rPr>
       </w:pPr>
-      <w:bookmarkStart w:id="13" w:name="_w0t0d5213emn" w:colFirst="0" w:colLast="0"/>
-      <w:bookmarkEnd w:id="13"/>
+      <w:bookmarkStart w:id="12" w:name="_w0t0d5213emn" w:colFirst="0" w:colLast="0"/>
+      <w:bookmarkEnd w:id="12"/>
       <w:r>
         <w:rPr>
           <w:rFonts w:ascii="Roboto" w:eastAsia="Roboto" w:hAnsi="Roboto" w:cs="Roboto"/>
@@ -1977,8 +2242,8 @@
           <w:color w:val="434343"/>
         </w:rPr>
       </w:pPr>
-      <w:bookmarkStart w:id="14" w:name="_flcamgbh6o0u" w:colFirst="0" w:colLast="0"/>
-      <w:bookmarkEnd w:id="14"/>
+      <w:bookmarkStart w:id="13" w:name="_flcamgbh6o0u" w:colFirst="0" w:colLast="0"/>
+      <w:bookmarkEnd w:id="13"/>
       <w:r>
         <w:rPr>
           <w:rFonts w:ascii="Roboto" w:eastAsia="Roboto" w:hAnsi="Roboto" w:cs="Roboto"/>
@@ -2056,16 +2321,7 @@
           <w:sz w:val="20"/>
           <w:szCs w:val="20"/>
         </w:rPr>
-        <w:t xml:space="preserve"> statements to run different tasks based on conditions that you define. Now practice that skill by writing a script for a simple travel app using </w:t>
-      </w:r>
-      <w:r>
-        <w:rPr>
-          <w:rFonts w:ascii="Roboto" w:eastAsia="Roboto" w:hAnsi="Roboto" w:cs="Roboto"/>
-          <w:sz w:val="20"/>
-          <w:szCs w:val="20"/>
-        </w:rPr>
-        <w:lastRenderedPageBreak/>
-        <w:t xml:space="preserve">an </w:t>
+        <w:t xml:space="preserve"> statements to run different tasks based on conditions that you define. Now practice that skill by writing a script for a simple travel app using an </w:t>
       </w:r>
       <w:r>
         <w:rPr>
@@ -2490,8 +2746,8 @@
           <w:szCs w:val="32"/>
         </w:rPr>
       </w:pPr>
-      <w:bookmarkStart w:id="15" w:name="_szoc1t44tec3" w:colFirst="0" w:colLast="0"/>
-      <w:bookmarkEnd w:id="15"/>
+      <w:bookmarkStart w:id="14" w:name="_szoc1t44tec3" w:colFirst="0" w:colLast="0"/>
+      <w:bookmarkEnd w:id="14"/>
       <w:r>
         <w:rPr>
           <w:rFonts w:ascii="Oswald" w:eastAsia="Oswald" w:hAnsi="Oswald" w:cs="Oswald"/>
@@ -2499,6 +2755,7 @@
           <w:sz w:val="32"/>
           <w:szCs w:val="32"/>
         </w:rPr>
+        <w:lastRenderedPageBreak/>
         <w:t>Exercise 1.4: File Handling in Python</w:t>
       </w:r>
     </w:p>
@@ -2510,8 +2767,8 @@
           <w:color w:val="434343"/>
         </w:rPr>
       </w:pPr>
-      <w:bookmarkStart w:id="16" w:name="_1bnw87fga407" w:colFirst="0" w:colLast="0"/>
-      <w:bookmarkEnd w:id="16"/>
+      <w:bookmarkStart w:id="15" w:name="_1bnw87fga407" w:colFirst="0" w:colLast="0"/>
+      <w:bookmarkEnd w:id="15"/>
       <w:r>
         <w:rPr>
           <w:rFonts w:ascii="Roboto" w:eastAsia="Roboto" w:hAnsi="Roboto" w:cs="Roboto"/>
@@ -2568,8 +2825,8 @@
           <w:color w:val="434343"/>
         </w:rPr>
       </w:pPr>
-      <w:bookmarkStart w:id="17" w:name="_vb4lfexyfe9c" w:colFirst="0" w:colLast="0"/>
-      <w:bookmarkEnd w:id="17"/>
+      <w:bookmarkStart w:id="16" w:name="_vb4lfexyfe9c" w:colFirst="0" w:colLast="0"/>
+      <w:bookmarkEnd w:id="16"/>
       <w:r>
         <w:rPr>
           <w:rFonts w:ascii="Roboto" w:eastAsia="Roboto" w:hAnsi="Roboto" w:cs="Roboto"/>
@@ -2773,8 +3030,8 @@
           <w:szCs w:val="32"/>
         </w:rPr>
       </w:pPr>
-      <w:bookmarkStart w:id="18" w:name="_tmbctvygf26j" w:colFirst="0" w:colLast="0"/>
-      <w:bookmarkEnd w:id="18"/>
+      <w:bookmarkStart w:id="17" w:name="_tmbctvygf26j" w:colFirst="0" w:colLast="0"/>
+      <w:bookmarkEnd w:id="17"/>
       <w:r>
         <w:rPr>
           <w:rFonts w:ascii="Oswald" w:eastAsia="Oswald" w:hAnsi="Oswald" w:cs="Oswald"/>
@@ -2793,8 +3050,8 @@
           <w:color w:val="434343"/>
         </w:rPr>
       </w:pPr>
-      <w:bookmarkStart w:id="19" w:name="_kxx5j6sibppk" w:colFirst="0" w:colLast="0"/>
-      <w:bookmarkEnd w:id="19"/>
+      <w:bookmarkStart w:id="18" w:name="_kxx5j6sibppk" w:colFirst="0" w:colLast="0"/>
+      <w:bookmarkEnd w:id="18"/>
       <w:r>
         <w:rPr>
           <w:rFonts w:ascii="Roboto" w:eastAsia="Roboto" w:hAnsi="Roboto" w:cs="Roboto"/>
@@ -2850,8 +3107,8 @@
           <w:color w:val="434343"/>
         </w:rPr>
       </w:pPr>
-      <w:bookmarkStart w:id="20" w:name="_gifeg4iai6i" w:colFirst="0" w:colLast="0"/>
-      <w:bookmarkEnd w:id="20"/>
+      <w:bookmarkStart w:id="19" w:name="_gifeg4iai6i" w:colFirst="0" w:colLast="0"/>
+      <w:bookmarkEnd w:id="19"/>
       <w:r>
         <w:rPr>
           <w:rFonts w:ascii="Roboto" w:eastAsia="Roboto" w:hAnsi="Roboto" w:cs="Roboto"/>
@@ -2947,6 +3204,7 @@
           <w:sz w:val="20"/>
           <w:szCs w:val="20"/>
         </w:rPr>
+        <w:lastRenderedPageBreak/>
         <w:t xml:space="preserve">In your own words, write brief explanations of the following OOP concepts; 100 to 200 words per method is fine. </w:t>
       </w:r>
     </w:p>
@@ -3228,8 +3486,8 @@
           <w:szCs w:val="32"/>
         </w:rPr>
       </w:pPr>
-      <w:bookmarkStart w:id="21" w:name="_4g1vnekhag8t" w:colFirst="0" w:colLast="0"/>
-      <w:bookmarkEnd w:id="21"/>
+      <w:bookmarkStart w:id="20" w:name="_4g1vnekhag8t" w:colFirst="0" w:colLast="0"/>
+      <w:bookmarkEnd w:id="20"/>
       <w:r>
         <w:rPr>
           <w:rFonts w:ascii="Oswald" w:eastAsia="Oswald" w:hAnsi="Oswald" w:cs="Oswald"/>
@@ -3258,8 +3516,8 @@
           <w:color w:val="434343"/>
         </w:rPr>
       </w:pPr>
-      <w:bookmarkStart w:id="22" w:name="_9l3cx3z7mfhz" w:colFirst="0" w:colLast="0"/>
-      <w:bookmarkEnd w:id="22"/>
+      <w:bookmarkStart w:id="21" w:name="_9l3cx3z7mfhz" w:colFirst="0" w:colLast="0"/>
+      <w:bookmarkEnd w:id="21"/>
       <w:r>
         <w:rPr>
           <w:rFonts w:ascii="Roboto" w:eastAsia="Roboto" w:hAnsi="Roboto" w:cs="Roboto"/>
@@ -3316,14 +3574,13 @@
           <w:color w:val="434343"/>
         </w:rPr>
       </w:pPr>
-      <w:bookmarkStart w:id="23" w:name="_b80is4q1znpf" w:colFirst="0" w:colLast="0"/>
-      <w:bookmarkEnd w:id="23"/>
+      <w:bookmarkStart w:id="22" w:name="_b80is4q1znpf" w:colFirst="0" w:colLast="0"/>
+      <w:bookmarkEnd w:id="22"/>
       <w:r>
         <w:rPr>
           <w:rFonts w:ascii="Roboto" w:eastAsia="Roboto" w:hAnsi="Roboto" w:cs="Roboto"/>
           <w:color w:val="434343"/>
         </w:rPr>
-        <w:lastRenderedPageBreak/>
         <w:t>Reflection Questions</w:t>
       </w:r>
     </w:p>
@@ -3741,8 +3998,8 @@
           <w:szCs w:val="22"/>
         </w:rPr>
       </w:pPr>
-      <w:bookmarkStart w:id="24" w:name="_aiwcoo4iy0uq" w:colFirst="0" w:colLast="0"/>
-      <w:bookmarkEnd w:id="24"/>
+      <w:bookmarkStart w:id="23" w:name="_aiwcoo4iy0uq" w:colFirst="0" w:colLast="0"/>
+      <w:bookmarkEnd w:id="23"/>
       <w:r>
         <w:rPr>
           <w:rFonts w:ascii="Oswald" w:eastAsia="Oswald" w:hAnsi="Oswald" w:cs="Oswald"/>
@@ -3750,6 +4007,7 @@
           <w:sz w:val="32"/>
           <w:szCs w:val="32"/>
         </w:rPr>
+        <w:lastRenderedPageBreak/>
         <w:t>Exercise 1.7: Finalizing Your Python Program</w:t>
       </w:r>
     </w:p>
@@ -3761,8 +4019,8 @@
           <w:color w:val="434343"/>
         </w:rPr>
       </w:pPr>
-      <w:bookmarkStart w:id="25" w:name="_kwr8s3272eid" w:colFirst="0" w:colLast="0"/>
-      <w:bookmarkEnd w:id="25"/>
+      <w:bookmarkStart w:id="24" w:name="_kwr8s3272eid" w:colFirst="0" w:colLast="0"/>
+      <w:bookmarkEnd w:id="24"/>
       <w:r>
         <w:rPr>
           <w:rFonts w:ascii="Roboto" w:eastAsia="Roboto" w:hAnsi="Roboto" w:cs="Roboto"/>
@@ -3841,8 +4099,8 @@
           <w:color w:val="434343"/>
         </w:rPr>
       </w:pPr>
-      <w:bookmarkStart w:id="26" w:name="_e58ty6x1jl9o" w:colFirst="0" w:colLast="0"/>
-      <w:bookmarkEnd w:id="26"/>
+      <w:bookmarkStart w:id="25" w:name="_e58ty6x1jl9o" w:colFirst="0" w:colLast="0"/>
+      <w:bookmarkEnd w:id="25"/>
       <w:r>
         <w:rPr>
           <w:rFonts w:ascii="Roboto" w:eastAsia="Roboto" w:hAnsi="Roboto" w:cs="Roboto"/>
@@ -3956,7 +4214,6 @@
           <w:sz w:val="20"/>
           <w:szCs w:val="20"/>
         </w:rPr>
-        <w:lastRenderedPageBreak/>
         <w:t xml:space="preserve"> </w:t>
       </w:r>
     </w:p>
@@ -4122,8 +4379,8 @@
           <w:szCs w:val="20"/>
         </w:rPr>
       </w:pPr>
-      <w:bookmarkStart w:id="27" w:name="_r7b34ne8sg5n" w:colFirst="0" w:colLast="0"/>
-      <w:bookmarkEnd w:id="27"/>
+      <w:bookmarkStart w:id="26" w:name="_r7b34ne8sg5n" w:colFirst="0" w:colLast="0"/>
+      <w:bookmarkEnd w:id="26"/>
       <w:r>
         <w:rPr>
           <w:rFonts w:ascii="Oswald SemiBold" w:eastAsia="Oswald SemiBold" w:hAnsi="Oswald SemiBold" w:cs="Oswald SemiBold"/>
@@ -4198,6 +4455,7 @@
           <w:sz w:val="20"/>
           <w:szCs w:val="20"/>
         </w:rPr>
+        <w:lastRenderedPageBreak/>
         <w:t>Reflect on your learning and project work for Achievement 1. What were you most proud of? How will you repeat or build on this in Achievement 2?</w:t>
       </w:r>
     </w:p>
@@ -4308,8 +4566,8 @@
           <w:szCs w:val="32"/>
         </w:rPr>
       </w:pPr>
-      <w:bookmarkStart w:id="28" w:name="_w18iatkz407i" w:colFirst="0" w:colLast="0"/>
-      <w:bookmarkEnd w:id="28"/>
+      <w:bookmarkStart w:id="27" w:name="_w18iatkz407i" w:colFirst="0" w:colLast="0"/>
+      <w:bookmarkEnd w:id="27"/>
       <w:r>
         <w:rPr>
           <w:rFonts w:ascii="Oswald" w:eastAsia="Oswald" w:hAnsi="Oswald" w:cs="Oswald"/>
@@ -4411,13 +4669,12 @@
           <w:color w:val="434343"/>
         </w:rPr>
       </w:pPr>
-      <w:bookmarkStart w:id="29" w:name="_5y962l6iofv7" w:colFirst="0" w:colLast="0"/>
-      <w:bookmarkEnd w:id="29"/>
+      <w:bookmarkStart w:id="28" w:name="_5y962l6iofv7" w:colFirst="0" w:colLast="0"/>
+      <w:bookmarkEnd w:id="28"/>
       <w:r>
         <w:rPr>
           <w:color w:val="434343"/>
         </w:rPr>
-        <w:lastRenderedPageBreak/>
         <w:t>Reflection Questions</w:t>
       </w:r>
     </w:p>
@@ -4565,8 +4822,8 @@
       <w:pPr>
         <w:pStyle w:val="Heading3"/>
       </w:pPr>
-      <w:bookmarkStart w:id="30" w:name="_7s5yujaoswmg" w:colFirst="0" w:colLast="0"/>
-      <w:bookmarkEnd w:id="30"/>
+      <w:bookmarkStart w:id="29" w:name="_7s5yujaoswmg" w:colFirst="0" w:colLast="0"/>
+      <w:bookmarkEnd w:id="29"/>
       <w:r>
         <w:rPr>
           <w:rFonts w:ascii="Oswald" w:eastAsia="Oswald" w:hAnsi="Oswald" w:cs="Oswald"/>
@@ -4585,12 +4842,13 @@
           <w:color w:val="434343"/>
         </w:rPr>
       </w:pPr>
-      <w:bookmarkStart w:id="31" w:name="_hadgbhozlzzh" w:colFirst="0" w:colLast="0"/>
-      <w:bookmarkEnd w:id="31"/>
+      <w:bookmarkStart w:id="30" w:name="_hadgbhozlzzh" w:colFirst="0" w:colLast="0"/>
+      <w:bookmarkEnd w:id="30"/>
       <w:r>
         <w:rPr>
           <w:color w:val="434343"/>
         </w:rPr>
+        <w:lastRenderedPageBreak/>
         <w:t>Learning Goals</w:t>
       </w:r>
     </w:p>
@@ -4693,8 +4951,8 @@
           <w:color w:val="434343"/>
         </w:rPr>
       </w:pPr>
-      <w:bookmarkStart w:id="32" w:name="_1532q7eaxbkv" w:colFirst="0" w:colLast="0"/>
-      <w:bookmarkEnd w:id="32"/>
+      <w:bookmarkStart w:id="31" w:name="_1532q7eaxbkv" w:colFirst="0" w:colLast="0"/>
+      <w:bookmarkEnd w:id="31"/>
       <w:r>
         <w:rPr>
           <w:color w:val="434343"/>
@@ -4844,8 +5102,8 @@
       <w:pPr>
         <w:pStyle w:val="Heading3"/>
       </w:pPr>
-      <w:bookmarkStart w:id="33" w:name="_v0o9fvax7pq3" w:colFirst="0" w:colLast="0"/>
-      <w:bookmarkEnd w:id="33"/>
+      <w:bookmarkStart w:id="32" w:name="_v0o9fvax7pq3" w:colFirst="0" w:colLast="0"/>
+      <w:bookmarkEnd w:id="32"/>
       <w:r>
         <w:rPr>
           <w:rFonts w:ascii="Oswald" w:eastAsia="Oswald" w:hAnsi="Oswald" w:cs="Oswald"/>
@@ -4864,8 +5122,8 @@
           <w:color w:val="434343"/>
         </w:rPr>
       </w:pPr>
-      <w:bookmarkStart w:id="34" w:name="_7yeyf6k8wgm6" w:colFirst="0" w:colLast="0"/>
-      <w:bookmarkEnd w:id="34"/>
+      <w:bookmarkStart w:id="33" w:name="_7yeyf6k8wgm6" w:colFirst="0" w:colLast="0"/>
+      <w:bookmarkEnd w:id="33"/>
       <w:r>
         <w:rPr>
           <w:color w:val="434343"/>
@@ -4936,8 +5194,8 @@
           <w:color w:val="434343"/>
         </w:rPr>
       </w:pPr>
-      <w:bookmarkStart w:id="35" w:name="_d0tnw85zpm75" w:colFirst="0" w:colLast="0"/>
-      <w:bookmarkEnd w:id="35"/>
+      <w:bookmarkStart w:id="34" w:name="_d0tnw85zpm75" w:colFirst="0" w:colLast="0"/>
+      <w:bookmarkEnd w:id="34"/>
       <w:r>
         <w:rPr>
           <w:color w:val="434343"/>
@@ -4998,8 +5256,8 @@
       <w:pPr>
         <w:pStyle w:val="Heading3"/>
       </w:pPr>
-      <w:bookmarkStart w:id="36" w:name="_tmtzj51xjcfj" w:colFirst="0" w:colLast="0"/>
-      <w:bookmarkEnd w:id="36"/>
+      <w:bookmarkStart w:id="35" w:name="_tmtzj51xjcfj" w:colFirst="0" w:colLast="0"/>
+      <w:bookmarkEnd w:id="35"/>
       <w:r>
         <w:rPr>
           <w:rFonts w:ascii="Oswald" w:eastAsia="Oswald" w:hAnsi="Oswald" w:cs="Oswald"/>
@@ -5007,6 +5265,7 @@
           <w:sz w:val="32"/>
           <w:szCs w:val="32"/>
         </w:rPr>
+        <w:lastRenderedPageBreak/>
         <w:t>Exercise 2.4: Django Views and Templates</w:t>
       </w:r>
     </w:p>
@@ -5015,8 +5274,8 @@
       <w:pPr>
         <w:pStyle w:val="Heading4"/>
       </w:pPr>
-      <w:bookmarkStart w:id="37" w:name="_q1on8g99u4lp" w:colFirst="0" w:colLast="0"/>
-      <w:bookmarkEnd w:id="37"/>
+      <w:bookmarkStart w:id="36" w:name="_q1on8g99u4lp" w:colFirst="0" w:colLast="0"/>
+      <w:bookmarkEnd w:id="36"/>
       <w:r>
         <w:t>Learning Goals</w:t>
       </w:r>
@@ -5084,8 +5343,8 @@
           <w:color w:val="434343"/>
         </w:rPr>
       </w:pPr>
-      <w:bookmarkStart w:id="38" w:name="_re1yuib5gq6t" w:colFirst="0" w:colLast="0"/>
-      <w:bookmarkEnd w:id="38"/>
+      <w:bookmarkStart w:id="37" w:name="_re1yuib5gq6t" w:colFirst="0" w:colLast="0"/>
+      <w:bookmarkEnd w:id="37"/>
       <w:r>
         <w:rPr>
           <w:color w:val="434343"/>
@@ -5157,7 +5416,6 @@
           <w:sz w:val="20"/>
           <w:szCs w:val="20"/>
         </w:rPr>
-        <w:lastRenderedPageBreak/>
         <w:t xml:space="preserve"> Read Django’s documentation on the </w:t>
       </w:r>
       <w:hyperlink r:id="rId8" w:anchor="templates">
@@ -5184,8 +5442,8 @@
       <w:pPr>
         <w:pStyle w:val="Heading3"/>
       </w:pPr>
-      <w:bookmarkStart w:id="39" w:name="_zhujwb3v294s" w:colFirst="0" w:colLast="0"/>
-      <w:bookmarkEnd w:id="39"/>
+      <w:bookmarkStart w:id="38" w:name="_zhujwb3v294s" w:colFirst="0" w:colLast="0"/>
+      <w:bookmarkEnd w:id="38"/>
       <w:r>
         <w:rPr>
           <w:rFonts w:ascii="Oswald" w:eastAsia="Oswald" w:hAnsi="Oswald" w:cs="Oswald"/>
@@ -5201,8 +5459,8 @@
       <w:pPr>
         <w:pStyle w:val="Heading4"/>
       </w:pPr>
-      <w:bookmarkStart w:id="40" w:name="_6xwtcaxru3ya" w:colFirst="0" w:colLast="0"/>
-      <w:bookmarkEnd w:id="40"/>
+      <w:bookmarkStart w:id="39" w:name="_6xwtcaxru3ya" w:colFirst="0" w:colLast="0"/>
+      <w:bookmarkEnd w:id="39"/>
       <w:r>
         <w:t>Learning Goals</w:t>
       </w:r>
@@ -5265,8 +5523,8 @@
           <w:color w:val="434343"/>
         </w:rPr>
       </w:pPr>
-      <w:bookmarkStart w:id="41" w:name="_gr920z5hbab3" w:colFirst="0" w:colLast="0"/>
-      <w:bookmarkEnd w:id="41"/>
+      <w:bookmarkStart w:id="40" w:name="_gr920z5hbab3" w:colFirst="0" w:colLast="0"/>
+      <w:bookmarkEnd w:id="40"/>
       <w:r>
         <w:rPr>
           <w:color w:val="434343"/>
@@ -5570,8 +5828,8 @@
       <w:pPr>
         <w:pStyle w:val="Heading3"/>
       </w:pPr>
-      <w:bookmarkStart w:id="42" w:name="_obnlprc37o9a" w:colFirst="0" w:colLast="0"/>
-      <w:bookmarkEnd w:id="42"/>
+      <w:bookmarkStart w:id="41" w:name="_obnlprc37o9a" w:colFirst="0" w:colLast="0"/>
+      <w:bookmarkEnd w:id="41"/>
       <w:r>
         <w:rPr>
           <w:rFonts w:ascii="Oswald" w:eastAsia="Oswald" w:hAnsi="Oswald" w:cs="Oswald"/>
@@ -5587,10 +5845,9 @@
       <w:pPr>
         <w:pStyle w:val="Heading4"/>
       </w:pPr>
-      <w:bookmarkStart w:id="43" w:name="_8k75fl1ryiwo" w:colFirst="0" w:colLast="0"/>
-      <w:bookmarkEnd w:id="43"/>
-      <w:r>
-        <w:lastRenderedPageBreak/>
+      <w:bookmarkStart w:id="42" w:name="_8k75fl1ryiwo" w:colFirst="0" w:colLast="0"/>
+      <w:bookmarkEnd w:id="42"/>
+      <w:r>
         <w:t>Learning Goals</w:t>
       </w:r>
     </w:p>
@@ -5667,8 +5924,8 @@
           <w:color w:val="434343"/>
         </w:rPr>
       </w:pPr>
-      <w:bookmarkStart w:id="44" w:name="_d98r1r8dlaba" w:colFirst="0" w:colLast="0"/>
-      <w:bookmarkEnd w:id="44"/>
+      <w:bookmarkStart w:id="43" w:name="_d98r1r8dlaba" w:colFirst="0" w:colLast="0"/>
+      <w:bookmarkEnd w:id="43"/>
       <w:r>
         <w:rPr>
           <w:color w:val="434343"/>
@@ -6017,6 +6274,7 @@
                 <w:sz w:val="20"/>
                 <w:szCs w:val="20"/>
               </w:rPr>
+              <w:lastRenderedPageBreak/>
               <w:t>include(</w:t>
             </w:r>
             <w:proofErr w:type="gramEnd"/>
@@ -6065,8 +6323,8 @@
       <w:pPr>
         <w:pStyle w:val="Heading3"/>
       </w:pPr>
-      <w:bookmarkStart w:id="45" w:name="_e3ge54xo13lw" w:colFirst="0" w:colLast="0"/>
-      <w:bookmarkEnd w:id="45"/>
+      <w:bookmarkStart w:id="44" w:name="_e3ge54xo13lw" w:colFirst="0" w:colLast="0"/>
+      <w:bookmarkEnd w:id="44"/>
       <w:r>
         <w:rPr>
           <w:rFonts w:ascii="Oswald" w:eastAsia="Oswald" w:hAnsi="Oswald" w:cs="Oswald"/>
@@ -6085,8 +6343,8 @@
           <w:color w:val="434343"/>
         </w:rPr>
       </w:pPr>
-      <w:bookmarkStart w:id="46" w:name="_p1iu3hprkgnm" w:colFirst="0" w:colLast="0"/>
-      <w:bookmarkEnd w:id="46"/>
+      <w:bookmarkStart w:id="45" w:name="_p1iu3hprkgnm" w:colFirst="0" w:colLast="0"/>
+      <w:bookmarkEnd w:id="45"/>
       <w:r>
         <w:rPr>
           <w:color w:val="434343"/>
@@ -6187,13 +6445,12 @@
           <w:color w:val="434343"/>
         </w:rPr>
       </w:pPr>
-      <w:bookmarkStart w:id="47" w:name="_k83brpa7o6gh" w:colFirst="0" w:colLast="0"/>
-      <w:bookmarkEnd w:id="47"/>
+      <w:bookmarkStart w:id="46" w:name="_k83brpa7o6gh" w:colFirst="0" w:colLast="0"/>
+      <w:bookmarkEnd w:id="46"/>
       <w:r>
         <w:rPr>
           <w:color w:val="434343"/>
         </w:rPr>
-        <w:lastRenderedPageBreak/>
         <w:t>Reflection Questions</w:t>
       </w:r>
     </w:p>
@@ -6461,8 +6718,8 @@
       <w:pPr>
         <w:pStyle w:val="Heading3"/>
       </w:pPr>
-      <w:bookmarkStart w:id="48" w:name="_i2w78o7wcho3" w:colFirst="0" w:colLast="0"/>
-      <w:bookmarkEnd w:id="48"/>
+      <w:bookmarkStart w:id="47" w:name="_i2w78o7wcho3" w:colFirst="0" w:colLast="0"/>
+      <w:bookmarkEnd w:id="47"/>
       <w:r>
         <w:rPr>
           <w:rFonts w:ascii="Oswald" w:eastAsia="Oswald" w:hAnsi="Oswald" w:cs="Oswald"/>
@@ -6480,8 +6737,8 @@
           <w:color w:val="434343"/>
         </w:rPr>
       </w:pPr>
-      <w:bookmarkStart w:id="49" w:name="_9fv0y9g69c5n" w:colFirst="0" w:colLast="0"/>
-      <w:bookmarkEnd w:id="49"/>
+      <w:bookmarkStart w:id="48" w:name="_9fv0y9g69c5n" w:colFirst="0" w:colLast="0"/>
+      <w:bookmarkEnd w:id="48"/>
       <w:r>
         <w:rPr>
           <w:color w:val="434343"/>
@@ -6549,9 +6806,10 @@
       <w:pPr>
         <w:pStyle w:val="Heading4"/>
       </w:pPr>
-      <w:bookmarkStart w:id="50" w:name="_7672nqx8kj2m" w:colFirst="0" w:colLast="0"/>
-      <w:bookmarkEnd w:id="50"/>
-      <w:r>
+      <w:bookmarkStart w:id="49" w:name="_7672nqx8kj2m" w:colFirst="0" w:colLast="0"/>
+      <w:bookmarkEnd w:id="49"/>
+      <w:r>
+        <w:lastRenderedPageBreak/>
         <w:t>Reflection Questions</w:t>
       </w:r>
     </w:p>
@@ -10663,6 +10921,11 @@
       </w:tblCellMar>
     </w:tblPr>
   </w:style>
+  <w:style w:type="character" w:customStyle="1" w:styleId="token">
+    <w:name w:val="token"/>
+    <w:basedOn w:val="DefaultParagraphFont"/>
+    <w:rsid w:val="00B54F56"/>
+  </w:style>
 </w:styles>
 </file>
 

</xml_diff>